<commit_message>
Refactored some code, used SPA approach
</commit_message>
<xml_diff>
--- a/Template-Short-Web.docx
+++ b/Template-Short-Web.docx
@@ -92,7 +92,7 @@
           <w:sz w:val="22"/>
           <w:szCs w:val="22"/>
         </w:rPr>
-        <w:t>November 17, 2023</w:t>
+        <w:t>November 21, 2023</w:t>
       </w:r>
       <w:r>
         <w:rPr>
@@ -680,107 +680,116 @@
         </w:rPr>
         <w:t>{r</w:t>
       </w:r>
+      <w:r>
+        <w:rPr>
+          <w:rFonts w:ascii="Arial" w:hAnsi="Arial" w:cs="Arial"/>
+          <w:color w:val="000000"/>
+          <w:sz w:val="22"/>
+          <w:szCs w:val="22"/>
+        </w:rPr>
+        <w:t>emovalDate}</w:t>
+      </w:r>
+      <w:r>
+        <w:rPr>
+          <w:rFonts w:ascii="Arial" w:hAnsi="Arial" w:cs="Arial"/>
+          <w:color w:val="000000"/>
+          <w:sz w:val="22"/>
+          <w:szCs w:val="22"/>
+        </w:rPr>
+        <w:t xml:space="preserve">.  The meter had a </w:t>
+      </w:r>
+      <w:r>
+        <w:rPr>
+          <w:rFonts w:ascii="Arial" w:hAnsi="Arial" w:cs="Arial"/>
+          <w:color w:val="000000"/>
+          <w:sz w:val="22"/>
+          <w:szCs w:val="22"/>
+        </w:rPr>
+        <w:t>fatal meter error</w:t>
+      </w:r>
+      <w:r>
+        <w:rPr>
+          <w:rFonts w:ascii="Arial" w:hAnsi="Arial" w:cs="Arial"/>
+          <w:color w:val="000000"/>
+          <w:sz w:val="22"/>
+          <w:szCs w:val="22"/>
+        </w:rPr>
+        <w:t xml:space="preserve"> and was not cor</w:t>
+      </w:r>
+      <w:r>
+        <w:rPr>
+          <w:rFonts w:ascii="Arial" w:hAnsi="Arial" w:cs="Arial"/>
+          <w:color w:val="000000"/>
+          <w:sz w:val="22"/>
+          <w:szCs w:val="22"/>
+        </w:rPr>
+        <w:t>rectly recording</w:t>
+      </w:r>
+      <w:r>
+        <w:rPr>
+          <w:rFonts w:ascii="Arial" w:hAnsi="Arial" w:cs="Arial"/>
+          <w:color w:val="000000"/>
+          <w:sz w:val="22"/>
+          <w:szCs w:val="22"/>
+        </w:rPr>
+        <w:t xml:space="preserve"> the</w:t>
+      </w:r>
+      <w:r>
+        <w:rPr>
+          <w:rFonts w:ascii="Arial" w:hAnsi="Arial" w:cs="Arial"/>
+          <w:color w:val="000000"/>
+          <w:sz w:val="22"/>
+          <w:szCs w:val="22"/>
+        </w:rPr>
+        <w:t xml:space="preserve"> amount of energy that had be</w:t>
+      </w:r>
+      <w:r>
+        <w:rPr>
+          <w:rFonts w:ascii="Arial" w:hAnsi="Arial" w:cs="Arial"/>
+          <w:color w:val="000000"/>
+          <w:sz w:val="22"/>
+          <w:szCs w:val="22"/>
+        </w:rPr>
+        <w:t>en used.  As a re</w:t>
+      </w:r>
+      <w:r>
+        <w:rPr>
+          <w:rFonts w:ascii="Arial" w:hAnsi="Arial" w:cs="Arial"/>
+          <w:color w:val="000000"/>
+          <w:sz w:val="22"/>
+          <w:szCs w:val="22"/>
+        </w:rPr>
+        <w:t>sult, the</w:t>
+      </w:r>
+      <w:r>
+        <w:rPr>
+          <w:rFonts w:ascii="Arial" w:hAnsi="Arial" w:cs="Arial"/>
+          <w:color w:val="000000"/>
+          <w:sz w:val="22"/>
+          <w:szCs w:val="22"/>
+        </w:rPr>
+        <w:t xml:space="preserve"> </w:t>
+      </w:r>
+      <w:r>
+        <w:rPr>
+          <w:rFonts w:ascii="Arial" w:hAnsi="Arial" w:cs="Arial"/>
+          <w:color w:val="000000"/>
+          <w:sz w:val="22"/>
+          <w:szCs w:val="22"/>
+        </w:rPr>
+        <w:t>{</w:t>
+      </w:r>
+      <w:r>
+        <w:rPr>
+          <w:rFonts w:ascii="Arial" w:hAnsi="Arial" w:cs="Arial"/>
+          <w:color w:val="000000"/>
+          <w:sz w:val="22"/>
+          <w:szCs w:val="22"/>
+        </w:rPr>
+        <w:t>billingPeriod</w:t>
+      </w:r>
       <w:bookmarkStart w:id="0" w:name="_GoBack"/>
       <w:bookmarkEnd w:id="0"/>
-      <w:r>
-        <w:rPr>
-          <w:rFonts w:ascii="Arial" w:hAnsi="Arial" w:cs="Arial"/>
-          <w:color w:val="000000"/>
-          <w:sz w:val="22"/>
-          <w:szCs w:val="22"/>
-        </w:rPr>
-        <w:t>emovalDate}</w:t>
-      </w:r>
-      <w:r>
-        <w:rPr>
-          <w:rFonts w:ascii="Arial" w:hAnsi="Arial" w:cs="Arial"/>
-          <w:color w:val="000000"/>
-          <w:sz w:val="22"/>
-          <w:szCs w:val="22"/>
-        </w:rPr>
-        <w:t xml:space="preserve">.  The meter had a </w:t>
-      </w:r>
-      <w:r>
-        <w:rPr>
-          <w:rFonts w:ascii="Arial" w:hAnsi="Arial" w:cs="Arial"/>
-          <w:color w:val="000000"/>
-          <w:sz w:val="22"/>
-          <w:szCs w:val="22"/>
-        </w:rPr>
-        <w:t>fatal meter error</w:t>
-      </w:r>
-      <w:r>
-        <w:rPr>
-          <w:rFonts w:ascii="Arial" w:hAnsi="Arial" w:cs="Arial"/>
-          <w:color w:val="000000"/>
-          <w:sz w:val="22"/>
-          <w:szCs w:val="22"/>
-        </w:rPr>
-        <w:t xml:space="preserve"> and was not cor</w:t>
-      </w:r>
-      <w:r>
-        <w:rPr>
-          <w:rFonts w:ascii="Arial" w:hAnsi="Arial" w:cs="Arial"/>
-          <w:color w:val="000000"/>
-          <w:sz w:val="22"/>
-          <w:szCs w:val="22"/>
-        </w:rPr>
-        <w:t>rectly recording</w:t>
-      </w:r>
-      <w:r>
-        <w:rPr>
-          <w:rFonts w:ascii="Arial" w:hAnsi="Arial" w:cs="Arial"/>
-          <w:color w:val="000000"/>
-          <w:sz w:val="22"/>
-          <w:szCs w:val="22"/>
-        </w:rPr>
-        <w:t xml:space="preserve"> the</w:t>
-      </w:r>
-      <w:r>
-        <w:rPr>
-          <w:rFonts w:ascii="Arial" w:hAnsi="Arial" w:cs="Arial"/>
-          <w:color w:val="000000"/>
-          <w:sz w:val="22"/>
-          <w:szCs w:val="22"/>
-        </w:rPr>
-        <w:t xml:space="preserve"> amount of energy that had be</w:t>
-      </w:r>
-      <w:r>
-        <w:rPr>
-          <w:rFonts w:ascii="Arial" w:hAnsi="Arial" w:cs="Arial"/>
-          <w:color w:val="000000"/>
-          <w:sz w:val="22"/>
-          <w:szCs w:val="22"/>
-        </w:rPr>
-        <w:t>en used.  As a re</w:t>
-      </w:r>
-      <w:r>
-        <w:rPr>
-          <w:rFonts w:ascii="Arial" w:hAnsi="Arial" w:cs="Arial"/>
-          <w:color w:val="000000"/>
-          <w:sz w:val="22"/>
-          <w:szCs w:val="22"/>
-        </w:rPr>
-        <w:t>sult, the</w:t>
-      </w:r>
-      <w:r>
-        <w:rPr>
-          <w:rFonts w:ascii="Arial" w:hAnsi="Arial" w:cs="Arial"/>
-          <w:color w:val="000000"/>
-          <w:sz w:val="22"/>
-          <w:szCs w:val="22"/>
-        </w:rPr>
-        <w:t xml:space="preserve"> </w:t>
-      </w:r>
-      <w:r>
-        <w:rPr>
-          <w:rFonts w:ascii="Arial" w:hAnsi="Arial" w:cs="Arial"/>
-          <w:color w:val="000000"/>
-          <w:sz w:val="22"/>
-          <w:szCs w:val="22"/>
-        </w:rPr>
-        <w:t>{dateRange</w:t>
-      </w:r>
       <w:r>
         <w:rPr>
           <w:rFonts w:ascii="Arial" w:hAnsi="Arial" w:cs="Arial"/>
@@ -1082,9 +1091,9 @@
         <w:tblLook w:val="04A0" w:firstRow="1" w:lastRow="0" w:firstColumn="1" w:lastColumn="0" w:noHBand="0" w:noVBand="1"/>
       </w:tblPr>
       <w:tblGrid>
-        <w:gridCol w:w="2772"/>
-        <w:gridCol w:w="3054"/>
-        <w:gridCol w:w="2786"/>
+        <w:gridCol w:w="2601"/>
+        <w:gridCol w:w="2442"/>
+        <w:gridCol w:w="3106"/>
       </w:tblGrid>
       <w:tr>
         <w:trPr>
@@ -1117,7 +1126,7 @@
                 <w:sz w:val="22"/>
                 <w:szCs w:val="22"/>
               </w:rPr>
-              <w:t>{billSegment1</w:t>
+              <w:t>{</w:t>
             </w:r>
             <w:r>
               <w:rPr>
@@ -1127,7 +1136,7 @@
                 <w:sz w:val="22"/>
                 <w:szCs w:val="22"/>
               </w:rPr>
-              <w:t>.</w:t>
+              <w:t>startDate</w:t>
             </w:r>
             <w:r>
               <w:rPr>
@@ -1137,7 +1146,7 @@
                 <w:sz w:val="22"/>
                 <w:szCs w:val="22"/>
               </w:rPr>
-              <w:t>startDate} – {billSegment1</w:t>
+              <w:t>1} – {</w:t>
             </w:r>
             <w:r>
               <w:rPr>
@@ -1148,6 +1157,16 @@
                 <w:szCs w:val="22"/>
               </w:rPr>
               <w:t>endDate</w:t>
+            </w:r>
+            <w:r>
+              <w:rPr>
+                <w:rFonts w:ascii="Arial" w:hAnsi="Arial" w:cs="Arial"/>
+                <w:b/>
+                <w:color w:val="000000"/>
+                <w:sz w:val="22"/>
+                <w:szCs w:val="22"/>
+              </w:rPr>
+              <w:t>1</w:t>
             </w:r>
             <w:r>
               <w:rPr>
@@ -1291,16 +1310,16 @@
                 <w:sz w:val="22"/>
                 <w:szCs w:val="22"/>
               </w:rPr>
-              <w:t>{billSegment1</w:t>
-            </w:r>
-            <w:r>
-              <w:rPr>
-                <w:rFonts w:ascii="Arial" w:hAnsi="Arial" w:cs="Arial"/>
-                <w:color w:val="000000"/>
-                <w:sz w:val="22"/>
-                <w:szCs w:val="22"/>
-              </w:rPr>
-              <w:t>OriginalBilled}</w:t>
+              <w:t>{originalBilled1</w:t>
+            </w:r>
+            <w:r>
+              <w:rPr>
+                <w:rFonts w:ascii="Arial" w:hAnsi="Arial" w:cs="Arial"/>
+                <w:color w:val="000000"/>
+                <w:sz w:val="22"/>
+                <w:szCs w:val="22"/>
+              </w:rPr>
+              <w:t>}</w:t>
             </w:r>
           </w:p>
         </w:tc>
@@ -1329,7 +1348,7 @@
                 <w:sz w:val="22"/>
                 <w:szCs w:val="22"/>
               </w:rPr>
-              <w:t>{Original1U}</w:t>
+              <w:t>{originalUsage1}</w:t>
             </w:r>
             <w:r>
               <w:rPr>
@@ -1410,73 +1429,7 @@
                 <w:sz w:val="22"/>
                 <w:szCs w:val="22"/>
               </w:rPr>
-              <w:t>$</w:t>
-            </w:r>
-            <w:r>
-              <w:rPr>
-                <w:rFonts w:ascii="Arial" w:hAnsi="Arial" w:cs="Arial"/>
-                <w:color w:val="000000"/>
-                <w:sz w:val="22"/>
-                <w:szCs w:val="22"/>
-              </w:rPr>
-              <w:fldChar w:fldCharType="begin"/>
-            </w:r>
-            <w:r>
-              <w:rPr>
-                <w:rFonts w:ascii="Arial" w:hAnsi="Arial" w:cs="Arial"/>
-                <w:color w:val="000000"/>
-                <w:sz w:val="22"/>
-                <w:szCs w:val="22"/>
-              </w:rPr>
-              <w:instrText xml:space="preserve"> MERGEFIELD Corrected1 </w:instrText>
-            </w:r>
-            <w:r>
-              <w:rPr>
-                <w:rFonts w:ascii="Arial" w:hAnsi="Arial" w:cs="Arial"/>
-                <w:color w:val="000000"/>
-                <w:sz w:val="22"/>
-                <w:szCs w:val="22"/>
-              </w:rPr>
-              <w:fldChar w:fldCharType="separate"/>
-            </w:r>
-            <w:r>
-              <w:rPr>
-                <w:rFonts w:ascii="Arial" w:hAnsi="Arial" w:cs="Arial"/>
-                <w:noProof/>
-                <w:color w:val="000000"/>
-                <w:sz w:val="22"/>
-                <w:szCs w:val="22"/>
-              </w:rPr>
-              <w:t>&lt;&lt;Corrected1</w:t>
-            </w:r>
-            <w:r>
-              <w:rPr>
-                <w:rFonts w:ascii="Arial" w:hAnsi="Arial" w:cs="Arial"/>
-                <w:noProof/>
-                <w:color w:val="000000"/>
-                <w:sz w:val="22"/>
-                <w:szCs w:val="22"/>
-              </w:rPr>
-              <w:t>$</w:t>
-            </w:r>
-            <w:r>
-              <w:rPr>
-                <w:rFonts w:ascii="Arial" w:hAnsi="Arial" w:cs="Arial"/>
-                <w:noProof/>
-                <w:color w:val="000000"/>
-                <w:sz w:val="22"/>
-                <w:szCs w:val="22"/>
-              </w:rPr>
-              <w:t>&gt;&gt;</w:t>
-            </w:r>
-            <w:r>
-              <w:rPr>
-                <w:rFonts w:ascii="Arial" w:hAnsi="Arial" w:cs="Arial"/>
-                <w:color w:val="000000"/>
-                <w:sz w:val="22"/>
-                <w:szCs w:val="22"/>
-              </w:rPr>
-              <w:fldChar w:fldCharType="end"/>
+              <w:t>${correctedBilled1}</w:t>
             </w:r>
           </w:p>
         </w:tc>
@@ -1505,7 +1458,16 @@
                 <w:sz w:val="22"/>
                 <w:szCs w:val="22"/>
               </w:rPr>
-              <w:t xml:space="preserve">&lt;&lt;Corrected1U&gt;&gt; </w:t>
+              <w:t>{correctedUsage1}</w:t>
+            </w:r>
+            <w:r>
+              <w:rPr>
+                <w:rFonts w:ascii="Arial" w:hAnsi="Arial" w:cs="Arial"/>
+                <w:color w:val="000000"/>
+                <w:sz w:val="22"/>
+                <w:szCs w:val="22"/>
+              </w:rPr>
+              <w:t xml:space="preserve"> </w:t>
             </w:r>
             <w:r>
               <w:rPr>
@@ -1577,25 +1539,7 @@
                 <w:sz w:val="22"/>
                 <w:szCs w:val="22"/>
               </w:rPr>
-              <w:t>&lt;&lt;Difference1</w:t>
-            </w:r>
-            <w:r>
-              <w:rPr>
-                <w:rFonts w:ascii="Arial" w:hAnsi="Arial" w:cs="Arial"/>
-                <w:color w:val="000000"/>
-                <w:sz w:val="22"/>
-                <w:szCs w:val="22"/>
-              </w:rPr>
-              <w:t>$</w:t>
-            </w:r>
-            <w:r>
-              <w:rPr>
-                <w:rFonts w:ascii="Arial" w:hAnsi="Arial" w:cs="Arial"/>
-                <w:color w:val="000000"/>
-                <w:sz w:val="22"/>
-                <w:szCs w:val="22"/>
-              </w:rPr>
-              <w:t>&gt;&gt;</w:t>
+              <w:t>${differenceBilled1}</w:t>
             </w:r>
           </w:p>
         </w:tc>
@@ -1624,7 +1568,16 @@
                 <w:sz w:val="22"/>
                 <w:szCs w:val="22"/>
               </w:rPr>
-              <w:t xml:space="preserve">&lt;&lt;Difference1U&gt;&gt; </w:t>
+              <w:t>{differenceUsage1}</w:t>
+            </w:r>
+            <w:r>
+              <w:rPr>
+                <w:rFonts w:ascii="Arial" w:hAnsi="Arial" w:cs="Arial"/>
+                <w:color w:val="000000"/>
+                <w:sz w:val="22"/>
+                <w:szCs w:val="22"/>
+              </w:rPr>
+              <w:t xml:space="preserve"> </w:t>
             </w:r>
             <w:r>
               <w:rPr>
@@ -1669,27 +1622,7 @@
                 <w:sz w:val="22"/>
                 <w:szCs w:val="22"/>
               </w:rPr>
-              <w:t>&lt;&lt;BillSegment2</w:t>
-            </w:r>
-            <w:r>
-              <w:rPr>
-                <w:rFonts w:ascii="Arial" w:hAnsi="Arial" w:cs="Arial"/>
-                <w:b/>
-                <w:color w:val="000000"/>
-                <w:sz w:val="22"/>
-                <w:szCs w:val="22"/>
-              </w:rPr>
-              <w:t>Date</w:t>
-            </w:r>
-            <w:r>
-              <w:rPr>
-                <w:rFonts w:ascii="Arial" w:hAnsi="Arial" w:cs="Arial"/>
-                <w:b/>
-                <w:color w:val="000000"/>
-                <w:sz w:val="22"/>
-                <w:szCs w:val="22"/>
-              </w:rPr>
-              <w:t>&gt;&gt;</w:t>
+              <w:t>{startDate2} – {endDate2}</w:t>
             </w:r>
           </w:p>
         </w:tc>
@@ -1814,7 +1747,7 @@
                 <w:sz w:val="22"/>
                 <w:szCs w:val="22"/>
               </w:rPr>
-              <w:t>$&lt;&lt;Original2$&gt;&gt;</w:t>
+              <w:t>${originalBilled2}</w:t>
             </w:r>
           </w:p>
         </w:tc>
@@ -1843,7 +1776,7 @@
                 <w:sz w:val="22"/>
                 <w:szCs w:val="22"/>
               </w:rPr>
-              <w:t>&lt;&lt;Original2U&gt;&gt; kWh</w:t>
+              <w:t>{originalUsage2} kWh</w:t>
             </w:r>
           </w:p>
         </w:tc>
@@ -1906,53 +1839,7 @@
                 <w:sz w:val="22"/>
                 <w:szCs w:val="22"/>
               </w:rPr>
-              <w:t>$</w:t>
-            </w:r>
-            <w:r>
-              <w:rPr>
-                <w:rFonts w:ascii="Arial" w:hAnsi="Arial" w:cs="Arial"/>
-                <w:color w:val="000000"/>
-                <w:sz w:val="22"/>
-                <w:szCs w:val="22"/>
-              </w:rPr>
-              <w:fldChar w:fldCharType="begin"/>
-            </w:r>
-            <w:r>
-              <w:rPr>
-                <w:rFonts w:ascii="Arial" w:hAnsi="Arial" w:cs="Arial"/>
-                <w:color w:val="000000"/>
-                <w:sz w:val="22"/>
-                <w:szCs w:val="22"/>
-              </w:rPr>
-              <w:instrText xml:space="preserve"> MERGEFIELD Corrected1 </w:instrText>
-            </w:r>
-            <w:r>
-              <w:rPr>
-                <w:rFonts w:ascii="Arial" w:hAnsi="Arial" w:cs="Arial"/>
-                <w:color w:val="000000"/>
-                <w:sz w:val="22"/>
-                <w:szCs w:val="22"/>
-              </w:rPr>
-              <w:fldChar w:fldCharType="separate"/>
-            </w:r>
-            <w:r>
-              <w:rPr>
-                <w:rFonts w:ascii="Arial" w:hAnsi="Arial" w:cs="Arial"/>
-                <w:noProof/>
-                <w:color w:val="000000"/>
-                <w:sz w:val="22"/>
-                <w:szCs w:val="22"/>
-              </w:rPr>
-              <w:t>&lt;&lt;Corrected2$&gt;&gt;</w:t>
-            </w:r>
-            <w:r>
-              <w:rPr>
-                <w:rFonts w:ascii="Arial" w:hAnsi="Arial" w:cs="Arial"/>
-                <w:color w:val="000000"/>
-                <w:sz w:val="22"/>
-                <w:szCs w:val="22"/>
-              </w:rPr>
-              <w:fldChar w:fldCharType="end"/>
+              <w:t>${correctedBilled2}</w:t>
             </w:r>
           </w:p>
         </w:tc>
@@ -1981,7 +1868,7 @@
                 <w:sz w:val="22"/>
                 <w:szCs w:val="22"/>
               </w:rPr>
-              <w:t>&lt;&lt;Corrected2U&gt;&gt; kWh</w:t>
+              <w:t>{correctedUsage2} kWh</w:t>
             </w:r>
           </w:p>
         </w:tc>
@@ -2044,7 +1931,7 @@
                 <w:sz w:val="22"/>
                 <w:szCs w:val="22"/>
               </w:rPr>
-              <w:t>&lt;&lt;Difference2$&gt;&gt;</w:t>
+              <w:t>${differenceBilled2}</w:t>
             </w:r>
           </w:p>
         </w:tc>
@@ -2073,7 +1960,7 @@
                 <w:sz w:val="22"/>
                 <w:szCs w:val="22"/>
               </w:rPr>
-              <w:t>&lt;&lt;Difference2U&gt;&gt; kWh</w:t>
+              <w:t>{differenceUsage2} kWh</w:t>
             </w:r>
           </w:p>
         </w:tc>
@@ -2109,67 +1996,7 @@
                 <w:sz w:val="22"/>
                 <w:szCs w:val="22"/>
               </w:rPr>
-              <w:fldChar w:fldCharType="begin"/>
-            </w:r>
-            <w:r>
-              <w:rPr>
-                <w:rFonts w:ascii="Arial" w:hAnsi="Arial" w:cs="Arial"/>
-                <w:b/>
-                <w:color w:val="000000"/>
-                <w:sz w:val="22"/>
-                <w:szCs w:val="22"/>
-              </w:rPr>
-              <w:instrText xml:space="preserve"> MERGEFIELD BillSegment3Date </w:instrText>
-            </w:r>
-            <w:r>
-              <w:rPr>
-                <w:rFonts w:ascii="Arial" w:hAnsi="Arial" w:cs="Arial"/>
-                <w:b/>
-                <w:color w:val="000000"/>
-                <w:sz w:val="22"/>
-                <w:szCs w:val="22"/>
-              </w:rPr>
-              <w:fldChar w:fldCharType="separate"/>
-            </w:r>
-            <w:r>
-              <w:rPr>
-                <w:rFonts w:ascii="Arial" w:hAnsi="Arial" w:cs="Arial"/>
-                <w:b/>
-                <w:color w:val="000000"/>
-                <w:sz w:val="22"/>
-                <w:szCs w:val="22"/>
-              </w:rPr>
-              <w:t>&lt;&lt;BillSegment3</w:t>
-            </w:r>
-            <w:r>
-              <w:rPr>
-                <w:rFonts w:ascii="Arial" w:hAnsi="Arial" w:cs="Arial"/>
-                <w:b/>
-                <w:color w:val="000000"/>
-                <w:sz w:val="22"/>
-                <w:szCs w:val="22"/>
-              </w:rPr>
-              <w:t>Date</w:t>
-            </w:r>
-            <w:r>
-              <w:rPr>
-                <w:rFonts w:ascii="Arial" w:hAnsi="Arial" w:cs="Arial"/>
-                <w:b/>
-                <w:color w:val="000000"/>
-                <w:sz w:val="22"/>
-                <w:szCs w:val="22"/>
-              </w:rPr>
-              <w:t>&gt;&gt;</w:t>
-            </w:r>
-            <w:r>
-              <w:rPr>
-                <w:rFonts w:ascii="Arial" w:hAnsi="Arial" w:cs="Arial"/>
-                <w:b/>
-                <w:color w:val="000000"/>
-                <w:sz w:val="22"/>
-                <w:szCs w:val="22"/>
-              </w:rPr>
-              <w:fldChar w:fldCharType="end"/>
+              <w:t>{startDate3} – {endDate3}</w:t>
             </w:r>
           </w:p>
         </w:tc>
@@ -2294,7 +2121,7 @@
                 <w:sz w:val="22"/>
                 <w:szCs w:val="22"/>
               </w:rPr>
-              <w:t>$&lt;&lt;Original3$&gt;&gt;</w:t>
+              <w:t>${originalBilled3}</w:t>
             </w:r>
           </w:p>
         </w:tc>
@@ -2323,7 +2150,7 @@
                 <w:sz w:val="22"/>
                 <w:szCs w:val="22"/>
               </w:rPr>
-              <w:t>&lt;&lt;Original3U&gt;&gt; kWh</w:t>
+              <w:t>{originalUsage2} kWh</w:t>
             </w:r>
           </w:p>
         </w:tc>
@@ -2386,53 +2213,7 @@
                 <w:sz w:val="22"/>
                 <w:szCs w:val="22"/>
               </w:rPr>
-              <w:t>$</w:t>
-            </w:r>
-            <w:r>
-              <w:rPr>
-                <w:rFonts w:ascii="Arial" w:hAnsi="Arial" w:cs="Arial"/>
-                <w:color w:val="000000"/>
-                <w:sz w:val="22"/>
-                <w:szCs w:val="22"/>
-              </w:rPr>
-              <w:fldChar w:fldCharType="begin"/>
-            </w:r>
-            <w:r>
-              <w:rPr>
-                <w:rFonts w:ascii="Arial" w:hAnsi="Arial" w:cs="Arial"/>
-                <w:color w:val="000000"/>
-                <w:sz w:val="22"/>
-                <w:szCs w:val="22"/>
-              </w:rPr>
-              <w:instrText xml:space="preserve"> MERGEFIELD Corrected1 </w:instrText>
-            </w:r>
-            <w:r>
-              <w:rPr>
-                <w:rFonts w:ascii="Arial" w:hAnsi="Arial" w:cs="Arial"/>
-                <w:color w:val="000000"/>
-                <w:sz w:val="22"/>
-                <w:szCs w:val="22"/>
-              </w:rPr>
-              <w:fldChar w:fldCharType="separate"/>
-            </w:r>
-            <w:r>
-              <w:rPr>
-                <w:rFonts w:ascii="Arial" w:hAnsi="Arial" w:cs="Arial"/>
-                <w:noProof/>
-                <w:color w:val="000000"/>
-                <w:sz w:val="22"/>
-                <w:szCs w:val="22"/>
-              </w:rPr>
-              <w:t>&lt;&lt;Corrected3$&gt;&gt;</w:t>
-            </w:r>
-            <w:r>
-              <w:rPr>
-                <w:rFonts w:ascii="Arial" w:hAnsi="Arial" w:cs="Arial"/>
-                <w:color w:val="000000"/>
-                <w:sz w:val="22"/>
-                <w:szCs w:val="22"/>
-              </w:rPr>
-              <w:fldChar w:fldCharType="end"/>
+              <w:t>${correctedBilled3}</w:t>
             </w:r>
           </w:p>
         </w:tc>
@@ -2461,7 +2242,7 @@
                 <w:sz w:val="22"/>
                 <w:szCs w:val="22"/>
               </w:rPr>
-              <w:t>&lt;&lt;Corrected3U&gt;&gt; kWh</w:t>
+              <w:t>{correctedUsage2} kWh</w:t>
             </w:r>
           </w:p>
         </w:tc>
@@ -2524,7 +2305,7 @@
                 <w:sz w:val="22"/>
                 <w:szCs w:val="22"/>
               </w:rPr>
-              <w:t>&lt;&lt;Difference3$&gt;&gt;</w:t>
+              <w:t>${differenceBilled3}</w:t>
             </w:r>
           </w:p>
         </w:tc>
@@ -2553,7 +2334,7 @@
                 <w:sz w:val="22"/>
                 <w:szCs w:val="22"/>
               </w:rPr>
-              <w:t>&lt;&lt;Difference3U&gt;&gt; kWh</w:t>
+              <w:t>{differenceUsage2} kWh</w:t>
             </w:r>
           </w:p>
         </w:tc>
@@ -2618,25 +2399,25 @@
                 <w:sz w:val="22"/>
                 <w:szCs w:val="22"/>
               </w:rPr>
-              <w:t>&lt;&lt;Net</w:t>
-            </w:r>
-            <w:r>
-              <w:rPr>
-                <w:rFonts w:ascii="Arial" w:hAnsi="Arial" w:cs="Arial"/>
-                <w:color w:val="000000"/>
-                <w:sz w:val="22"/>
-                <w:szCs w:val="22"/>
-              </w:rPr>
-              <w:t>$</w:t>
-            </w:r>
-            <w:r>
-              <w:rPr>
-                <w:rFonts w:ascii="Arial" w:hAnsi="Arial" w:cs="Arial"/>
-                <w:color w:val="000000"/>
-                <w:sz w:val="22"/>
-                <w:szCs w:val="22"/>
-              </w:rPr>
-              <w:t>&gt;&gt;</w:t>
+              <w:t>{</w:t>
+            </w:r>
+            <w:r>
+              <w:rPr>
+                <w:rFonts w:ascii="Arial" w:hAnsi="Arial" w:cs="Arial"/>
+                <w:color w:val="000000"/>
+                <w:sz w:val="22"/>
+                <w:szCs w:val="22"/>
+              </w:rPr>
+              <w:t>netDifferenceBilled</w:t>
+            </w:r>
+            <w:r>
+              <w:rPr>
+                <w:rFonts w:ascii="Arial" w:hAnsi="Arial" w:cs="Arial"/>
+                <w:color w:val="000000"/>
+                <w:sz w:val="22"/>
+                <w:szCs w:val="22"/>
+              </w:rPr>
+              <w:t>}</w:t>
             </w:r>
           </w:p>
         </w:tc>
@@ -2665,16 +2446,7 @@
                 <w:sz w:val="22"/>
                 <w:szCs w:val="22"/>
               </w:rPr>
-              <w:t xml:space="preserve">&lt;&lt;NetU&gt;&gt; </w:t>
-            </w:r>
-            <w:r>
-              <w:rPr>
-                <w:rFonts w:ascii="Arial" w:hAnsi="Arial" w:cs="Arial"/>
-                <w:color w:val="000000"/>
-                <w:sz w:val="22"/>
-                <w:szCs w:val="22"/>
-              </w:rPr>
-              <w:t>kWh</w:t>
+              <w:t>{netDifferenceUsage}</w:t>
             </w:r>
           </w:p>
         </w:tc>
@@ -2786,25 +2558,7 @@
           <w:sz w:val="22"/>
           <w:szCs w:val="22"/>
         </w:rPr>
-        <w:t>&lt;&lt;Net</w:t>
-      </w:r>
-      <w:r>
-        <w:rPr>
-          <w:rFonts w:ascii="Arial" w:hAnsi="Arial" w:cs="Arial"/>
-          <w:color w:val="000000"/>
-          <w:sz w:val="22"/>
-          <w:szCs w:val="22"/>
-        </w:rPr>
-        <w:t>$</w:t>
-      </w:r>
-      <w:r>
-        <w:rPr>
-          <w:rFonts w:ascii="Arial" w:hAnsi="Arial" w:cs="Arial"/>
-          <w:color w:val="000000"/>
-          <w:sz w:val="22"/>
-          <w:szCs w:val="22"/>
-        </w:rPr>
-        <w:t>&gt;&gt;</w:t>
+        <w:t>{netDifferenceBilled}</w:t>
       </w:r>
       <w:r>
         <w:rPr>
@@ -2840,7 +2594,7 @@
           <w:sz w:val="22"/>
           <w:szCs w:val="22"/>
         </w:rPr>
-        <w:t>&lt;&lt;NewChargeDate&gt;&gt;</w:t>
+        <w:t>{newChargeDate}</w:t>
       </w:r>
       <w:r>
         <w:rPr>
@@ -3004,16 +2758,8 @@
           <w:sz w:val="22"/>
           <w:szCs w:val="22"/>
         </w:rPr>
-        <w:t>&lt;&lt;CSR_NAME&gt;&gt;</w:t>
-      </w:r>
-      <w:r>
-        <w:rPr>
-          <w:rFonts w:ascii="Arial" w:hAnsi="Arial" w:cs="Arial"/>
-          <w:color w:val="000000"/>
-          <w:sz w:val="22"/>
-          <w:szCs w:val="22"/>
-        </w:rPr>
-        <w:t xml:space="preserve"> </w:t>
+        <w:lastRenderedPageBreak/>
+        <w:t>{csrName}</w:t>
       </w:r>
     </w:p>
     <w:p>
@@ -3036,7 +2782,6 @@
           <w:sz w:val="22"/>
           <w:szCs w:val="22"/>
         </w:rPr>
-        <w:lastRenderedPageBreak/>
         <w:t xml:space="preserve">Customer Service Representative </w:t>
       </w:r>
     </w:p>

</xml_diff>

<commit_message>
Fixed document decimal value, new bill date
</commit_message>
<xml_diff>
--- a/Template-Short-Web.docx
+++ b/Template-Short-Web.docx
@@ -92,7 +92,7 @@
           <w:sz w:val="22"/>
           <w:szCs w:val="22"/>
         </w:rPr>
-        <w:t>January 18, 2024</w:t>
+        <w:t>January 22, 2024</w:t>
       </w:r>
       <w:r>
         <w:rPr>
@@ -152,38 +152,16 @@
           <w:sz w:val="22"/>
           <w:szCs w:val="22"/>
         </w:rPr>
-        <w:t>{</w:t>
-      </w:r>
-      <w:proofErr w:type="spellStart"/>
-      <w:proofErr w:type="gramStart"/>
-      <w:r>
-        <w:rPr>
-          <w:rFonts w:ascii="Arial" w:hAnsi="Arial" w:cs="Arial"/>
-          <w:color w:val="000000"/>
-          <w:sz w:val="22"/>
-          <w:szCs w:val="22"/>
-        </w:rPr>
-        <w:t>c</w:t>
-      </w:r>
-      <w:r>
-        <w:rPr>
-          <w:rFonts w:ascii="Arial" w:hAnsi="Arial" w:cs="Arial"/>
-          <w:color w:val="000000"/>
-          <w:sz w:val="22"/>
-          <w:szCs w:val="22"/>
-        </w:rPr>
-        <w:t>ustomerName</w:t>
-      </w:r>
-      <w:proofErr w:type="spellEnd"/>
-      <w:proofErr w:type="gramEnd"/>
-      <w:r>
-        <w:rPr>
-          <w:rFonts w:ascii="Arial" w:hAnsi="Arial" w:cs="Arial"/>
-          <w:color w:val="000000"/>
-          <w:sz w:val="22"/>
-          <w:szCs w:val="22"/>
-        </w:rPr>
-        <w:t>}</w:t>
+        <w:t>{c</w:t>
+      </w:r>
+      <w:r>
+        <w:rPr>
+          <w:rFonts w:ascii="Arial" w:hAnsi="Arial" w:cs="Arial"/>
+          <w:color w:val="000000"/>
+          <w:sz w:val="22"/>
+          <w:szCs w:val="22"/>
+        </w:rPr>
+        <w:t>ustomerName}</w:t>
       </w:r>
     </w:p>
     <w:p>
@@ -206,38 +184,16 @@
           <w:sz w:val="22"/>
           <w:szCs w:val="22"/>
         </w:rPr>
-        <w:t>{</w:t>
-      </w:r>
-      <w:proofErr w:type="spellStart"/>
-      <w:proofErr w:type="gramStart"/>
-      <w:r>
-        <w:rPr>
-          <w:rFonts w:ascii="Arial" w:hAnsi="Arial" w:cs="Arial"/>
-          <w:color w:val="000000"/>
-          <w:sz w:val="22"/>
-          <w:szCs w:val="22"/>
-        </w:rPr>
-        <w:t>m</w:t>
-      </w:r>
-      <w:r>
-        <w:rPr>
-          <w:rFonts w:ascii="Arial" w:hAnsi="Arial" w:cs="Arial"/>
-          <w:color w:val="000000"/>
-          <w:sz w:val="22"/>
-          <w:szCs w:val="22"/>
-        </w:rPr>
-        <w:t>ailingAddress</w:t>
-      </w:r>
-      <w:proofErr w:type="spellEnd"/>
-      <w:proofErr w:type="gramEnd"/>
-      <w:r>
-        <w:rPr>
-          <w:rFonts w:ascii="Arial" w:hAnsi="Arial" w:cs="Arial"/>
-          <w:color w:val="000000"/>
-          <w:sz w:val="22"/>
-          <w:szCs w:val="22"/>
-        </w:rPr>
-        <w:t>}</w:t>
+        <w:t>{m</w:t>
+      </w:r>
+      <w:r>
+        <w:rPr>
+          <w:rFonts w:ascii="Arial" w:hAnsi="Arial" w:cs="Arial"/>
+          <w:color w:val="000000"/>
+          <w:sz w:val="22"/>
+          <w:szCs w:val="22"/>
+        </w:rPr>
+        <w:t>ailingAddress}</w:t>
       </w:r>
     </w:p>
     <w:p>
@@ -260,78 +216,16 @@
           <w:sz w:val="22"/>
           <w:szCs w:val="22"/>
         </w:rPr>
-        <w:t>{</w:t>
-      </w:r>
-      <w:proofErr w:type="spellStart"/>
-      <w:proofErr w:type="gramStart"/>
-      <w:r>
-        <w:rPr>
-          <w:rFonts w:ascii="Arial" w:hAnsi="Arial" w:cs="Arial"/>
-          <w:color w:val="000000"/>
-          <w:sz w:val="22"/>
-          <w:szCs w:val="22"/>
-        </w:rPr>
-        <w:t>mailingCity</w:t>
-      </w:r>
-      <w:proofErr w:type="spellEnd"/>
-      <w:proofErr w:type="gramEnd"/>
-      <w:r>
-        <w:rPr>
-          <w:rFonts w:ascii="Arial" w:hAnsi="Arial" w:cs="Arial"/>
-          <w:color w:val="000000"/>
-          <w:sz w:val="22"/>
-          <w:szCs w:val="22"/>
-        </w:rPr>
-        <w:t>}, {</w:t>
-      </w:r>
-      <w:proofErr w:type="spellStart"/>
-      <w:r>
-        <w:rPr>
-          <w:rFonts w:ascii="Arial" w:hAnsi="Arial" w:cs="Arial"/>
-          <w:color w:val="000000"/>
-          <w:sz w:val="22"/>
-          <w:szCs w:val="22"/>
-        </w:rPr>
-        <w:t>mailingState</w:t>
-      </w:r>
-      <w:proofErr w:type="spellEnd"/>
-      <w:r>
-        <w:rPr>
-          <w:rFonts w:ascii="Arial" w:hAnsi="Arial" w:cs="Arial"/>
-          <w:color w:val="000000"/>
-          <w:sz w:val="22"/>
-          <w:szCs w:val="22"/>
-        </w:rPr>
-        <w:t>} {</w:t>
-      </w:r>
-      <w:proofErr w:type="spellStart"/>
-      <w:r>
-        <w:rPr>
-          <w:rFonts w:ascii="Arial" w:hAnsi="Arial" w:cs="Arial"/>
-          <w:color w:val="000000"/>
-          <w:sz w:val="22"/>
-          <w:szCs w:val="22"/>
-        </w:rPr>
-        <w:t>m</w:t>
-      </w:r>
-      <w:r>
-        <w:rPr>
-          <w:rFonts w:ascii="Arial" w:hAnsi="Arial" w:cs="Arial"/>
-          <w:color w:val="000000"/>
-          <w:sz w:val="22"/>
-          <w:szCs w:val="22"/>
-        </w:rPr>
-        <w:t>ailingZip</w:t>
-      </w:r>
-      <w:proofErr w:type="spellEnd"/>
-      <w:r>
-        <w:rPr>
-          <w:rFonts w:ascii="Arial" w:hAnsi="Arial" w:cs="Arial"/>
-          <w:color w:val="000000"/>
-          <w:sz w:val="22"/>
-          <w:szCs w:val="22"/>
-        </w:rPr>
-        <w:t>}</w:t>
+        <w:t>{mailingCity}, {mailingState} {m</w:t>
+      </w:r>
+      <w:r>
+        <w:rPr>
+          <w:rFonts w:ascii="Arial" w:hAnsi="Arial" w:cs="Arial"/>
+          <w:color w:val="000000"/>
+          <w:sz w:val="22"/>
+          <w:szCs w:val="22"/>
+        </w:rPr>
+        <w:t>ailingZip}</w:t>
       </w:r>
     </w:p>
     <w:p>
@@ -418,36 +312,16 @@
           <w:sz w:val="22"/>
           <w:szCs w:val="22"/>
         </w:rPr>
-        <w:t>{</w:t>
-      </w:r>
-      <w:proofErr w:type="spellStart"/>
-      <w:r>
-        <w:rPr>
-          <w:rFonts w:ascii="Arial" w:hAnsi="Arial" w:cs="Arial"/>
-          <w:color w:val="000000"/>
-          <w:sz w:val="22"/>
-          <w:szCs w:val="22"/>
-        </w:rPr>
-        <w:t>a</w:t>
-      </w:r>
-      <w:r>
-        <w:rPr>
-          <w:rFonts w:ascii="Arial" w:hAnsi="Arial" w:cs="Arial"/>
-          <w:color w:val="000000"/>
-          <w:sz w:val="22"/>
-          <w:szCs w:val="22"/>
-        </w:rPr>
-        <w:t>ccountNumber</w:t>
-      </w:r>
-      <w:proofErr w:type="spellEnd"/>
-      <w:r>
-        <w:rPr>
-          <w:rFonts w:ascii="Arial" w:hAnsi="Arial" w:cs="Arial"/>
-          <w:color w:val="000000"/>
-          <w:sz w:val="22"/>
-          <w:szCs w:val="22"/>
-        </w:rPr>
-        <w:t>}</w:t>
+        <w:t>{a</w:t>
+      </w:r>
+      <w:r>
+        <w:rPr>
+          <w:rFonts w:ascii="Arial" w:hAnsi="Arial" w:cs="Arial"/>
+          <w:color w:val="000000"/>
+          <w:sz w:val="22"/>
+          <w:szCs w:val="22"/>
+        </w:rPr>
+        <w:t>ccountNumber}</w:t>
       </w:r>
     </w:p>
     <w:p>
@@ -471,38 +345,16 @@
           <w:sz w:val="22"/>
           <w:szCs w:val="22"/>
         </w:rPr>
-        <w:t>{</w:t>
-      </w:r>
-      <w:proofErr w:type="spellStart"/>
-      <w:proofErr w:type="gramStart"/>
-      <w:r>
-        <w:rPr>
-          <w:rFonts w:ascii="Arial" w:hAnsi="Arial" w:cs="Arial"/>
-          <w:color w:val="000000"/>
-          <w:sz w:val="22"/>
-          <w:szCs w:val="22"/>
-        </w:rPr>
-        <w:t>p</w:t>
-      </w:r>
-      <w:r>
-        <w:rPr>
-          <w:rFonts w:ascii="Arial" w:hAnsi="Arial" w:cs="Arial"/>
-          <w:color w:val="000000"/>
-          <w:sz w:val="22"/>
-          <w:szCs w:val="22"/>
-        </w:rPr>
-        <w:t>remiseAddress</w:t>
-      </w:r>
-      <w:proofErr w:type="spellEnd"/>
-      <w:proofErr w:type="gramEnd"/>
-      <w:r>
-        <w:rPr>
-          <w:rFonts w:ascii="Arial" w:hAnsi="Arial" w:cs="Arial"/>
-          <w:color w:val="000000"/>
-          <w:sz w:val="22"/>
-          <w:szCs w:val="22"/>
-        </w:rPr>
-        <w:t>}</w:t>
+        <w:t>{p</w:t>
+      </w:r>
+      <w:r>
+        <w:rPr>
+          <w:rFonts w:ascii="Arial" w:hAnsi="Arial" w:cs="Arial"/>
+          <w:color w:val="000000"/>
+          <w:sz w:val="22"/>
+          <w:szCs w:val="22"/>
+        </w:rPr>
+        <w:t>remiseAddress}</w:t>
       </w:r>
       <w:r>
         <w:rPr>
@@ -520,76 +372,16 @@
           <w:sz w:val="22"/>
           <w:szCs w:val="22"/>
         </w:rPr>
-        <w:t>{</w:t>
-      </w:r>
-      <w:proofErr w:type="spellStart"/>
-      <w:r>
-        <w:rPr>
-          <w:rFonts w:ascii="Arial" w:hAnsi="Arial" w:cs="Arial"/>
-          <w:color w:val="000000"/>
-          <w:sz w:val="22"/>
-          <w:szCs w:val="22"/>
-        </w:rPr>
-        <w:t>premiseCity</w:t>
-      </w:r>
-      <w:proofErr w:type="spellEnd"/>
-      <w:r>
-        <w:rPr>
-          <w:rFonts w:ascii="Arial" w:hAnsi="Arial" w:cs="Arial"/>
-          <w:color w:val="000000"/>
-          <w:sz w:val="22"/>
-          <w:szCs w:val="22"/>
-        </w:rPr>
-        <w:t>}, {</w:t>
-      </w:r>
-      <w:proofErr w:type="spellStart"/>
-      <w:r>
-        <w:rPr>
-          <w:rFonts w:ascii="Arial" w:hAnsi="Arial" w:cs="Arial"/>
-          <w:color w:val="000000"/>
-          <w:sz w:val="22"/>
-          <w:szCs w:val="22"/>
-        </w:rPr>
-        <w:t>premiseState</w:t>
-      </w:r>
-      <w:proofErr w:type="spellEnd"/>
-      <w:r>
-        <w:rPr>
-          <w:rFonts w:ascii="Arial" w:hAnsi="Arial" w:cs="Arial"/>
-          <w:color w:val="000000"/>
-          <w:sz w:val="22"/>
-          <w:szCs w:val="22"/>
-        </w:rPr>
-        <w:t>} {</w:t>
-      </w:r>
-      <w:proofErr w:type="spellStart"/>
-      <w:r>
-        <w:rPr>
-          <w:rFonts w:ascii="Arial" w:hAnsi="Arial" w:cs="Arial"/>
-          <w:color w:val="000000"/>
-          <w:sz w:val="22"/>
-          <w:szCs w:val="22"/>
-        </w:rPr>
-        <w:t>p</w:t>
-      </w:r>
-      <w:r>
-        <w:rPr>
-          <w:rFonts w:ascii="Arial" w:hAnsi="Arial" w:cs="Arial"/>
-          <w:color w:val="000000"/>
-          <w:sz w:val="22"/>
-          <w:szCs w:val="22"/>
-        </w:rPr>
-        <w:t>remiseZip</w:t>
-      </w:r>
-      <w:proofErr w:type="spellEnd"/>
-      <w:r>
-        <w:rPr>
-          <w:rFonts w:ascii="Arial" w:hAnsi="Arial" w:cs="Arial"/>
-          <w:color w:val="000000"/>
-          <w:sz w:val="22"/>
-          <w:szCs w:val="22"/>
-        </w:rPr>
-        <w:t>}</w:t>
+        <w:t>{premiseCity}, {premiseState} {p</w:t>
+      </w:r>
+      <w:r>
+        <w:rPr>
+          <w:rFonts w:ascii="Arial" w:hAnsi="Arial" w:cs="Arial"/>
+          <w:color w:val="000000"/>
+          <w:sz w:val="22"/>
+          <w:szCs w:val="22"/>
+        </w:rPr>
+        <w:t>remiseZip}</w:t>
       </w:r>
     </w:p>
     <w:p>
@@ -615,28 +407,15 @@
         </w:rPr>
         <w:t xml:space="preserve">Meter </w:t>
       </w:r>
-      <w:proofErr w:type="gramStart"/>
-      <w:r>
-        <w:rPr>
-          <w:rFonts w:ascii="Arial" w:hAnsi="Arial" w:cs="Arial"/>
-          <w:color w:val="000000"/>
-          <w:sz w:val="22"/>
-          <w:szCs w:val="22"/>
-        </w:rPr>
-        <w:t>#{</w:t>
-      </w:r>
-      <w:proofErr w:type="spellStart"/>
-      <w:proofErr w:type="gramEnd"/>
-      <w:r>
-        <w:rPr>
-          <w:rFonts w:ascii="Arial" w:hAnsi="Arial" w:cs="Arial"/>
-          <w:color w:val="000000"/>
-          <w:sz w:val="22"/>
-          <w:szCs w:val="22"/>
-        </w:rPr>
-        <w:t>meterNumber</w:t>
-      </w:r>
-      <w:proofErr w:type="spellEnd"/>
+      <w:r>
+        <w:rPr>
+          <w:rFonts w:ascii="Arial" w:hAnsi="Arial" w:cs="Arial"/>
+          <w:color w:val="000000"/>
+          <w:sz w:val="22"/>
+          <w:szCs w:val="22"/>
+        </w:rPr>
+        <w:t>#{meterNumber</w:t>
+      </w:r>
       <w:r>
         <w:rPr>
           <w:rFonts w:ascii="Arial" w:hAnsi="Arial" w:cs="Arial"/>
@@ -710,7 +489,6 @@
         </w:rPr>
         <w:t>{</w:t>
       </w:r>
-      <w:proofErr w:type="spellStart"/>
       <w:r>
         <w:rPr>
           <w:rFonts w:ascii="Arial" w:hAnsi="Arial" w:cs="Arial"/>
@@ -727,17 +505,7 @@
           <w:sz w:val="22"/>
           <w:szCs w:val="22"/>
         </w:rPr>
-        <w:t>ustomerName</w:t>
-      </w:r>
-      <w:proofErr w:type="spellEnd"/>
-      <w:r>
-        <w:rPr>
-          <w:rFonts w:ascii="Arial" w:hAnsi="Arial" w:cs="Arial"/>
-          <w:color w:val="000000"/>
-          <w:sz w:val="22"/>
-          <w:szCs w:val="22"/>
-        </w:rPr>
-        <w:t>}</w:t>
+        <w:t>ustomerName}</w:t>
       </w:r>
       <w:r>
         <w:rPr>
@@ -813,7 +581,6 @@
         </w:rPr>
         <w:t>{</w:t>
       </w:r>
-      <w:proofErr w:type="spellStart"/>
       <w:r>
         <w:rPr>
           <w:rFonts w:ascii="Arial" w:hAnsi="Arial" w:cs="Arial"/>
@@ -823,7 +590,6 @@
         </w:rPr>
         <w:t>meterNumber</w:t>
       </w:r>
-      <w:proofErr w:type="spellEnd"/>
       <w:r>
         <w:rPr>
           <w:rFonts w:ascii="Arial" w:hAnsi="Arial" w:cs="Arial"/>
@@ -876,273 +642,161 @@
           <w:sz w:val="22"/>
           <w:szCs w:val="22"/>
         </w:rPr>
+        <w:t>{p</w:t>
+      </w:r>
+      <w:r>
+        <w:rPr>
+          <w:rFonts w:ascii="Arial" w:hAnsi="Arial" w:cs="Arial"/>
+          <w:color w:val="000000"/>
+          <w:sz w:val="22"/>
+          <w:szCs w:val="22"/>
+        </w:rPr>
+        <w:t>remiseAddress}</w:t>
+      </w:r>
+      <w:r>
+        <w:rPr>
+          <w:rFonts w:ascii="Arial" w:hAnsi="Arial" w:cs="Arial"/>
+          <w:color w:val="000000"/>
+          <w:sz w:val="22"/>
+          <w:szCs w:val="22"/>
+        </w:rPr>
+        <w:t>,</w:t>
+      </w:r>
+      <w:r>
+        <w:rPr>
+          <w:rFonts w:ascii="Arial" w:hAnsi="Arial" w:cs="Arial"/>
+          <w:color w:val="000000"/>
+          <w:sz w:val="22"/>
+          <w:szCs w:val="22"/>
+        </w:rPr>
+        <w:t xml:space="preserve"> {premiseCity}, {premiseState} {p</w:t>
+      </w:r>
+      <w:r>
+        <w:rPr>
+          <w:rFonts w:ascii="Arial" w:hAnsi="Arial" w:cs="Arial"/>
+          <w:color w:val="000000"/>
+          <w:sz w:val="22"/>
+          <w:szCs w:val="22"/>
+        </w:rPr>
+        <w:t xml:space="preserve">remiseZip} </w:t>
+      </w:r>
+      <w:r>
+        <w:rPr>
+          <w:rFonts w:ascii="Arial" w:hAnsi="Arial" w:cs="Arial"/>
+          <w:color w:val="000000"/>
+          <w:sz w:val="22"/>
+          <w:szCs w:val="22"/>
+        </w:rPr>
+        <w:t xml:space="preserve">was replaced on </w:t>
+      </w:r>
+      <w:r>
+        <w:rPr>
+          <w:rFonts w:ascii="Arial" w:hAnsi="Arial" w:cs="Arial"/>
+          <w:color w:val="000000"/>
+          <w:sz w:val="22"/>
+          <w:szCs w:val="22"/>
+        </w:rPr>
+        <w:t>{r</w:t>
+      </w:r>
+      <w:r>
+        <w:rPr>
+          <w:rFonts w:ascii="Arial" w:hAnsi="Arial" w:cs="Arial"/>
+          <w:color w:val="000000"/>
+          <w:sz w:val="22"/>
+          <w:szCs w:val="22"/>
+        </w:rPr>
+        <w:t>emovalDate}</w:t>
+      </w:r>
+      <w:r>
+        <w:rPr>
+          <w:rFonts w:ascii="Arial" w:hAnsi="Arial" w:cs="Arial"/>
+          <w:color w:val="000000"/>
+          <w:sz w:val="22"/>
+          <w:szCs w:val="22"/>
+        </w:rPr>
+        <w:t xml:space="preserve">.  The meter had a </w:t>
+      </w:r>
+      <w:r>
+        <w:rPr>
+          <w:rFonts w:ascii="Arial" w:hAnsi="Arial" w:cs="Arial"/>
+          <w:color w:val="000000"/>
+          <w:sz w:val="22"/>
+          <w:szCs w:val="22"/>
+        </w:rPr>
+        <w:t>fatal meter error</w:t>
+      </w:r>
+      <w:r>
+        <w:rPr>
+          <w:rFonts w:ascii="Arial" w:hAnsi="Arial" w:cs="Arial"/>
+          <w:color w:val="000000"/>
+          <w:sz w:val="22"/>
+          <w:szCs w:val="22"/>
+        </w:rPr>
+        <w:t xml:space="preserve"> and was not cor</w:t>
+      </w:r>
+      <w:r>
+        <w:rPr>
+          <w:rFonts w:ascii="Arial" w:hAnsi="Arial" w:cs="Arial"/>
+          <w:color w:val="000000"/>
+          <w:sz w:val="22"/>
+          <w:szCs w:val="22"/>
+        </w:rPr>
+        <w:t>rectly recording</w:t>
+      </w:r>
+      <w:r>
+        <w:rPr>
+          <w:rFonts w:ascii="Arial" w:hAnsi="Arial" w:cs="Arial"/>
+          <w:color w:val="000000"/>
+          <w:sz w:val="22"/>
+          <w:szCs w:val="22"/>
+        </w:rPr>
+        <w:t xml:space="preserve"> the</w:t>
+      </w:r>
+      <w:r>
+        <w:rPr>
+          <w:rFonts w:ascii="Arial" w:hAnsi="Arial" w:cs="Arial"/>
+          <w:color w:val="000000"/>
+          <w:sz w:val="22"/>
+          <w:szCs w:val="22"/>
+        </w:rPr>
+        <w:t xml:space="preserve"> amount of energy that had be</w:t>
+      </w:r>
+      <w:r>
+        <w:rPr>
+          <w:rFonts w:ascii="Arial" w:hAnsi="Arial" w:cs="Arial"/>
+          <w:color w:val="000000"/>
+          <w:sz w:val="22"/>
+          <w:szCs w:val="22"/>
+        </w:rPr>
+        <w:t>en used.  As a re</w:t>
+      </w:r>
+      <w:r>
+        <w:rPr>
+          <w:rFonts w:ascii="Arial" w:hAnsi="Arial" w:cs="Arial"/>
+          <w:color w:val="000000"/>
+          <w:sz w:val="22"/>
+          <w:szCs w:val="22"/>
+        </w:rPr>
+        <w:t>sult, the</w:t>
+      </w:r>
+      <w:r>
+        <w:rPr>
+          <w:rFonts w:ascii="Arial" w:hAnsi="Arial" w:cs="Arial"/>
+          <w:color w:val="000000"/>
+          <w:sz w:val="22"/>
+          <w:szCs w:val="22"/>
+        </w:rPr>
+        <w:t xml:space="preserve"> </w:t>
+      </w:r>
+      <w:r>
+        <w:rPr>
+          <w:rFonts w:ascii="Arial" w:hAnsi="Arial" w:cs="Arial"/>
+          <w:color w:val="000000"/>
+          <w:sz w:val="22"/>
+          <w:szCs w:val="22"/>
+        </w:rPr>
         <w:t>{</w:t>
       </w:r>
-      <w:proofErr w:type="spellStart"/>
-      <w:r>
-        <w:rPr>
-          <w:rFonts w:ascii="Arial" w:hAnsi="Arial" w:cs="Arial"/>
-          <w:color w:val="000000"/>
-          <w:sz w:val="22"/>
-          <w:szCs w:val="22"/>
-        </w:rPr>
-        <w:t>p</w:t>
-      </w:r>
-      <w:r>
-        <w:rPr>
-          <w:rFonts w:ascii="Arial" w:hAnsi="Arial" w:cs="Arial"/>
-          <w:color w:val="000000"/>
-          <w:sz w:val="22"/>
-          <w:szCs w:val="22"/>
-        </w:rPr>
-        <w:t>remiseAddress</w:t>
-      </w:r>
-      <w:proofErr w:type="spellEnd"/>
-      <w:r>
-        <w:rPr>
-          <w:rFonts w:ascii="Arial" w:hAnsi="Arial" w:cs="Arial"/>
-          <w:color w:val="000000"/>
-          <w:sz w:val="22"/>
-          <w:szCs w:val="22"/>
-        </w:rPr>
-        <w:t>}</w:t>
-      </w:r>
-      <w:r>
-        <w:rPr>
-          <w:rFonts w:ascii="Arial" w:hAnsi="Arial" w:cs="Arial"/>
-          <w:color w:val="000000"/>
-          <w:sz w:val="22"/>
-          <w:szCs w:val="22"/>
-        </w:rPr>
-        <w:t>,</w:t>
-      </w:r>
-      <w:r>
-        <w:rPr>
-          <w:rFonts w:ascii="Arial" w:hAnsi="Arial" w:cs="Arial"/>
-          <w:color w:val="000000"/>
-          <w:sz w:val="22"/>
-          <w:szCs w:val="22"/>
-        </w:rPr>
-        <w:t xml:space="preserve"> {</w:t>
-      </w:r>
-      <w:proofErr w:type="spellStart"/>
-      <w:r>
-        <w:rPr>
-          <w:rFonts w:ascii="Arial" w:hAnsi="Arial" w:cs="Arial"/>
-          <w:color w:val="000000"/>
-          <w:sz w:val="22"/>
-          <w:szCs w:val="22"/>
-        </w:rPr>
-        <w:t>premiseCity</w:t>
-      </w:r>
-      <w:proofErr w:type="spellEnd"/>
-      <w:r>
-        <w:rPr>
-          <w:rFonts w:ascii="Arial" w:hAnsi="Arial" w:cs="Arial"/>
-          <w:color w:val="000000"/>
-          <w:sz w:val="22"/>
-          <w:szCs w:val="22"/>
-        </w:rPr>
-        <w:t xml:space="preserve">}, </w:t>
-      </w:r>
-      <w:proofErr w:type="gramStart"/>
-      <w:r>
-        <w:rPr>
-          <w:rFonts w:ascii="Arial" w:hAnsi="Arial" w:cs="Arial"/>
-          <w:color w:val="000000"/>
-          <w:sz w:val="22"/>
-          <w:szCs w:val="22"/>
-        </w:rPr>
-        <w:t>{</w:t>
-      </w:r>
-      <w:proofErr w:type="spellStart"/>
-      <w:proofErr w:type="gramEnd"/>
-      <w:r>
-        <w:rPr>
-          <w:rFonts w:ascii="Arial" w:hAnsi="Arial" w:cs="Arial"/>
-          <w:color w:val="000000"/>
-          <w:sz w:val="22"/>
-          <w:szCs w:val="22"/>
-        </w:rPr>
-        <w:t>premiseState</w:t>
-      </w:r>
-      <w:proofErr w:type="spellEnd"/>
-      <w:r>
-        <w:rPr>
-          <w:rFonts w:ascii="Arial" w:hAnsi="Arial" w:cs="Arial"/>
-          <w:color w:val="000000"/>
-          <w:sz w:val="22"/>
-          <w:szCs w:val="22"/>
-        </w:rPr>
-        <w:t>} {</w:t>
-      </w:r>
-      <w:proofErr w:type="spellStart"/>
-      <w:r>
-        <w:rPr>
-          <w:rFonts w:ascii="Arial" w:hAnsi="Arial" w:cs="Arial"/>
-          <w:color w:val="000000"/>
-          <w:sz w:val="22"/>
-          <w:szCs w:val="22"/>
-        </w:rPr>
-        <w:t>p</w:t>
-      </w:r>
-      <w:r>
-        <w:rPr>
-          <w:rFonts w:ascii="Arial" w:hAnsi="Arial" w:cs="Arial"/>
-          <w:color w:val="000000"/>
-          <w:sz w:val="22"/>
-          <w:szCs w:val="22"/>
-        </w:rPr>
-        <w:t>remiseZip</w:t>
-      </w:r>
-      <w:proofErr w:type="spellEnd"/>
-      <w:r>
-        <w:rPr>
-          <w:rFonts w:ascii="Arial" w:hAnsi="Arial" w:cs="Arial"/>
-          <w:color w:val="000000"/>
-          <w:sz w:val="22"/>
-          <w:szCs w:val="22"/>
-        </w:rPr>
-        <w:t xml:space="preserve">} </w:t>
-      </w:r>
-      <w:r>
-        <w:rPr>
-          <w:rFonts w:ascii="Arial" w:hAnsi="Arial" w:cs="Arial"/>
-          <w:color w:val="000000"/>
-          <w:sz w:val="22"/>
-          <w:szCs w:val="22"/>
-        </w:rPr>
-        <w:t xml:space="preserve">was replaced on </w:t>
-      </w:r>
-      <w:r>
-        <w:rPr>
-          <w:rFonts w:ascii="Arial" w:hAnsi="Arial" w:cs="Arial"/>
-          <w:color w:val="000000"/>
-          <w:sz w:val="22"/>
-          <w:szCs w:val="22"/>
-        </w:rPr>
-        <w:t>{</w:t>
-      </w:r>
-      <w:proofErr w:type="spellStart"/>
-      <w:r>
-        <w:rPr>
-          <w:rFonts w:ascii="Arial" w:hAnsi="Arial" w:cs="Arial"/>
-          <w:color w:val="000000"/>
-          <w:sz w:val="22"/>
-          <w:szCs w:val="22"/>
-        </w:rPr>
-        <w:t>r</w:t>
-      </w:r>
-      <w:r>
-        <w:rPr>
-          <w:rFonts w:ascii="Arial" w:hAnsi="Arial" w:cs="Arial"/>
-          <w:color w:val="000000"/>
-          <w:sz w:val="22"/>
-          <w:szCs w:val="22"/>
-        </w:rPr>
-        <w:t>emovalDate</w:t>
-      </w:r>
-      <w:proofErr w:type="spellEnd"/>
-      <w:r>
-        <w:rPr>
-          <w:rFonts w:ascii="Arial" w:hAnsi="Arial" w:cs="Arial"/>
-          <w:color w:val="000000"/>
-          <w:sz w:val="22"/>
-          <w:szCs w:val="22"/>
-        </w:rPr>
-        <w:t>}</w:t>
-      </w:r>
-      <w:r>
-        <w:rPr>
-          <w:rFonts w:ascii="Arial" w:hAnsi="Arial" w:cs="Arial"/>
-          <w:color w:val="000000"/>
-          <w:sz w:val="22"/>
-          <w:szCs w:val="22"/>
-        </w:rPr>
-        <w:t xml:space="preserve">.  The meter had a </w:t>
-      </w:r>
-      <w:r>
-        <w:rPr>
-          <w:rFonts w:ascii="Arial" w:hAnsi="Arial" w:cs="Arial"/>
-          <w:color w:val="000000"/>
-          <w:sz w:val="22"/>
-          <w:szCs w:val="22"/>
-        </w:rPr>
-        <w:t>fatal meter error</w:t>
-      </w:r>
-      <w:r>
-        <w:rPr>
-          <w:rFonts w:ascii="Arial" w:hAnsi="Arial" w:cs="Arial"/>
-          <w:color w:val="000000"/>
-          <w:sz w:val="22"/>
-          <w:szCs w:val="22"/>
-        </w:rPr>
-        <w:t xml:space="preserve"> and was not cor</w:t>
-      </w:r>
-      <w:r>
-        <w:rPr>
-          <w:rFonts w:ascii="Arial" w:hAnsi="Arial" w:cs="Arial"/>
-          <w:color w:val="000000"/>
-          <w:sz w:val="22"/>
-          <w:szCs w:val="22"/>
-        </w:rPr>
-        <w:t>rectly recording</w:t>
-      </w:r>
-      <w:r>
-        <w:rPr>
-          <w:rFonts w:ascii="Arial" w:hAnsi="Arial" w:cs="Arial"/>
-          <w:color w:val="000000"/>
-          <w:sz w:val="22"/>
-          <w:szCs w:val="22"/>
-        </w:rPr>
-        <w:t xml:space="preserve"> the</w:t>
-      </w:r>
-      <w:r>
-        <w:rPr>
-          <w:rFonts w:ascii="Arial" w:hAnsi="Arial" w:cs="Arial"/>
-          <w:color w:val="000000"/>
-          <w:sz w:val="22"/>
-          <w:szCs w:val="22"/>
-        </w:rPr>
-        <w:t xml:space="preserve"> amount of energy that had be</w:t>
-      </w:r>
-      <w:r>
-        <w:rPr>
-          <w:rFonts w:ascii="Arial" w:hAnsi="Arial" w:cs="Arial"/>
-          <w:color w:val="000000"/>
-          <w:sz w:val="22"/>
-          <w:szCs w:val="22"/>
-        </w:rPr>
-        <w:t>en used.  As a re</w:t>
-      </w:r>
-      <w:r>
-        <w:rPr>
-          <w:rFonts w:ascii="Arial" w:hAnsi="Arial" w:cs="Arial"/>
-          <w:color w:val="000000"/>
-          <w:sz w:val="22"/>
-          <w:szCs w:val="22"/>
-        </w:rPr>
-        <w:t>sult, the</w:t>
-      </w:r>
-      <w:r>
-        <w:rPr>
-          <w:rFonts w:ascii="Arial" w:hAnsi="Arial" w:cs="Arial"/>
-          <w:color w:val="000000"/>
-          <w:sz w:val="22"/>
-          <w:szCs w:val="22"/>
-        </w:rPr>
-        <w:t xml:space="preserve"> </w:t>
-      </w:r>
-      <w:r>
-        <w:rPr>
-          <w:rFonts w:ascii="Arial" w:hAnsi="Arial" w:cs="Arial"/>
-          <w:color w:val="000000"/>
-          <w:sz w:val="22"/>
-          <w:szCs w:val="22"/>
-        </w:rPr>
-        <w:t>{</w:t>
-      </w:r>
-      <w:proofErr w:type="spellStart"/>
       <w:r>
         <w:rPr>
           <w:rFonts w:ascii="Arial" w:hAnsi="Arial" w:cs="Arial"/>
@@ -1152,7 +806,6 @@
         </w:rPr>
         <w:t>billingPeriod</w:t>
       </w:r>
-      <w:proofErr w:type="spellEnd"/>
       <w:r>
         <w:rPr>
           <w:rFonts w:ascii="Arial" w:hAnsi="Arial" w:cs="Arial"/>
@@ -2513,19 +2166,8 @@
                 <w:sz w:val="22"/>
                 <w:szCs w:val="22"/>
               </w:rPr>
-              <w:t>{</w:t>
-            </w:r>
-            <w:proofErr w:type="spellStart"/>
-            <w:r>
-              <w:rPr>
-                <w:rFonts w:ascii="Arial" w:hAnsi="Arial" w:cs="Arial"/>
-                <w:color w:val="000000"/>
-                <w:sz w:val="22"/>
-                <w:szCs w:val="22"/>
-              </w:rPr>
-              <w:t>originalUsage</w:t>
-            </w:r>
-            <w:proofErr w:type="spellEnd"/>
+              <w:t>{originalUsage</w:t>
+            </w:r>
             <w:r>
               <w:rPr>
                 <w:rFonts w:ascii="Arial" w:hAnsi="Arial" w:cs="Arial"/>
@@ -2809,9 +2451,17 @@
                 <w:sz w:val="22"/>
                 <w:szCs w:val="22"/>
               </w:rPr>
+              <w:t>$</w:t>
+            </w:r>
+            <w:r>
+              <w:rPr>
+                <w:rFonts w:ascii="Arial" w:hAnsi="Arial" w:cs="Arial"/>
+                <w:color w:val="000000"/>
+                <w:sz w:val="22"/>
+                <w:szCs w:val="22"/>
+              </w:rPr>
               <w:t>{</w:t>
             </w:r>
-            <w:proofErr w:type="spellStart"/>
             <w:r>
               <w:rPr>
                 <w:rFonts w:ascii="Arial" w:hAnsi="Arial" w:cs="Arial"/>
@@ -2821,7 +2471,6 @@
               </w:rPr>
               <w:t>netDifferenceBilled</w:t>
             </w:r>
-            <w:proofErr w:type="spellEnd"/>
             <w:r>
               <w:rPr>
                 <w:rFonts w:ascii="Arial" w:hAnsi="Arial" w:cs="Arial"/>
@@ -2858,27 +2507,16 @@
                 <w:sz w:val="22"/>
                 <w:szCs w:val="22"/>
               </w:rPr>
-              <w:t>{</w:t>
-            </w:r>
-            <w:proofErr w:type="spellStart"/>
-            <w:r>
-              <w:rPr>
-                <w:rFonts w:ascii="Arial" w:hAnsi="Arial" w:cs="Arial"/>
-                <w:color w:val="000000"/>
-                <w:sz w:val="22"/>
-                <w:szCs w:val="22"/>
-              </w:rPr>
-              <w:t>netDifferenceUsage</w:t>
-            </w:r>
-            <w:proofErr w:type="spellEnd"/>
-            <w:r>
-              <w:rPr>
-                <w:rFonts w:ascii="Arial" w:hAnsi="Arial" w:cs="Arial"/>
-                <w:color w:val="000000"/>
-                <w:sz w:val="22"/>
-                <w:szCs w:val="22"/>
-              </w:rPr>
-              <w:t>}</w:t>
+              <w:t>{netDifferenceUsage}</w:t>
+            </w:r>
+            <w:r>
+              <w:rPr>
+                <w:rFonts w:ascii="Arial" w:hAnsi="Arial" w:cs="Arial"/>
+                <w:color w:val="000000"/>
+                <w:sz w:val="22"/>
+                <w:szCs w:val="22"/>
+              </w:rPr>
+              <w:t xml:space="preserve"> kWh</w:t>
             </w:r>
           </w:p>
         </w:tc>
@@ -2990,17 +2628,7 @@
           <w:sz w:val="22"/>
           <w:szCs w:val="22"/>
         </w:rPr>
-        <w:t>{</w:t>
-      </w:r>
-      <w:proofErr w:type="spellStart"/>
-      <w:r>
-        <w:rPr>
-          <w:rFonts w:ascii="Arial" w:hAnsi="Arial" w:cs="Arial"/>
-          <w:color w:val="000000"/>
-          <w:sz w:val="22"/>
-          <w:szCs w:val="22"/>
-        </w:rPr>
-        <w:t>netDif</w:t>
+        <w:t>$</w:t>
       </w:r>
       <w:bookmarkStart w:id="0" w:name="_GoBack"/>
       <w:bookmarkEnd w:id="0"/>
@@ -3011,17 +2639,7 @@
           <w:sz w:val="22"/>
           <w:szCs w:val="22"/>
         </w:rPr>
-        <w:t>ferenceBilled</w:t>
-      </w:r>
-      <w:proofErr w:type="spellEnd"/>
-      <w:r>
-        <w:rPr>
-          <w:rFonts w:ascii="Arial" w:hAnsi="Arial" w:cs="Arial"/>
-          <w:color w:val="000000"/>
-          <w:sz w:val="22"/>
-          <w:szCs w:val="22"/>
-        </w:rPr>
-        <w:t>}</w:t>
+        <w:t>{netDifferenceBilled}</w:t>
       </w:r>
       <w:r>
         <w:rPr>
@@ -3057,27 +2675,7 @@
           <w:sz w:val="22"/>
           <w:szCs w:val="22"/>
         </w:rPr>
-        <w:t>{</w:t>
-      </w:r>
-      <w:proofErr w:type="spellStart"/>
-      <w:r>
-        <w:rPr>
-          <w:rFonts w:ascii="Arial" w:hAnsi="Arial" w:cs="Arial"/>
-          <w:color w:val="000000"/>
-          <w:sz w:val="22"/>
-          <w:szCs w:val="22"/>
-        </w:rPr>
-        <w:t>newChargeDate</w:t>
-      </w:r>
-      <w:proofErr w:type="spellEnd"/>
-      <w:r>
-        <w:rPr>
-          <w:rFonts w:ascii="Arial" w:hAnsi="Arial" w:cs="Arial"/>
-          <w:color w:val="000000"/>
-          <w:sz w:val="22"/>
-          <w:szCs w:val="22"/>
-        </w:rPr>
-        <w:t>}</w:t>
+        <w:t>{newChargeDate}</w:t>
       </w:r>
       <w:r>
         <w:rPr>
@@ -3242,29 +2840,7 @@
           <w:szCs w:val="22"/>
         </w:rPr>
         <w:lastRenderedPageBreak/>
-        <w:t>{</w:t>
-      </w:r>
-      <w:proofErr w:type="spellStart"/>
-      <w:proofErr w:type="gramStart"/>
-      <w:r>
-        <w:rPr>
-          <w:rFonts w:ascii="Arial" w:hAnsi="Arial" w:cs="Arial"/>
-          <w:color w:val="000000"/>
-          <w:sz w:val="22"/>
-          <w:szCs w:val="22"/>
-        </w:rPr>
-        <w:t>csrName</w:t>
-      </w:r>
-      <w:proofErr w:type="spellEnd"/>
-      <w:proofErr w:type="gramEnd"/>
-      <w:r>
-        <w:rPr>
-          <w:rFonts w:ascii="Arial" w:hAnsi="Arial" w:cs="Arial"/>
-          <w:color w:val="000000"/>
-          <w:sz w:val="22"/>
-          <w:szCs w:val="22"/>
-        </w:rPr>
-        <w:t>}</w:t>
+        <w:t>{csrName}</w:t>
       </w:r>
     </w:p>
     <w:p>

</xml_diff>